<commit_message>
Revised conclusion of feasibility study
</commit_message>
<xml_diff>
--- a/ProjectPlan/[MIM] Feasibility Study.docx
+++ b/ProjectPlan/[MIM] Feasibility Study.docx
@@ -681,7 +681,7 @@
         </w:rPr>
         <w:lastRenderedPageBreak/>
         <w:drawing>
-          <wp:inline distT="0" distB="0" distL="0" distR="0" wp14:anchorId="671CA9AD" wp14:editId="51A64397">
+          <wp:inline distT="0" distB="0" distL="0" distR="0" wp14:anchorId="233FCDA0" wp14:editId="61C03B47">
             <wp:extent cx="4680984" cy="3041862"/>
             <wp:effectExtent l="0" t="0" r="0" b="6350"/>
             <wp:docPr id="2" name="Picture 2" descr="Macintosh HD:Users:ctadeesom:Documents:Class:SW REQ:Project:mvc.png"/>
@@ -2022,7 +2022,7 @@
         <w:ind w:left="229"/>
         <w:jc w:val="thaiDistribute"/>
         <w:rPr>
-          <w:rFonts w:ascii="TH Sarabun New" w:hAnsi="TH Sarabun New" w:cs="TH Sarabun New" w:hint="cs"/>
+          <w:rFonts w:ascii="TH Sarabun New" w:hAnsi="TH Sarabun New" w:cs="TH Sarabun New"/>
           <w:color w:val="00B050"/>
           <w:sz w:val="28"/>
           <w:cs/>
@@ -13724,7 +13724,7 @@
     <w:p>
       <w:pPr>
         <w:rPr>
-          <w:rFonts w:ascii="TH Sarabun New" w:hAnsi="TH Sarabun New" w:cs="TH Sarabun New" w:hint="cs"/>
+          <w:rFonts w:ascii="TH Sarabun New" w:hAnsi="TH Sarabun New" w:cs="TH Sarabun New"/>
           <w:b/>
           <w:bCs/>
           <w:sz w:val="28"/>
@@ -14243,7 +14243,7 @@
       <w:pPr>
         <w:jc w:val="thaiDistribute"/>
         <w:rPr>
-          <w:rFonts w:ascii="TH Sarabun New" w:hAnsi="TH Sarabun New" w:cs="TH Sarabun New" w:hint="cs"/>
+          <w:rFonts w:ascii="TH Sarabun New" w:hAnsi="TH Sarabun New" w:cs="TH Sarabun New"/>
           <w:cs/>
         </w:rPr>
       </w:pPr>
@@ -14400,18 +14400,17 @@
         </w:tabs>
         <w:ind w:hanging="196"/>
         <w:rPr>
+          <w:i w:val="0"/>
+          <w:iCs w:val="0"/>
+          <w:color w:val="00B050"/>
+        </w:rPr>
+      </w:pPr>
+      <w:r>
+        <w:rPr>
           <w:rFonts w:hint="cs"/>
           <w:i w:val="0"/>
           <w:iCs w:val="0"/>
           <w:color w:val="00B050"/>
-        </w:rPr>
-      </w:pPr>
-      <w:r>
-        <w:rPr>
-          <w:rFonts w:hint="cs"/>
-          <w:i w:val="0"/>
-          <w:iCs w:val="0"/>
-          <w:color w:val="00B050"/>
           <w:cs/>
         </w:rPr>
         <w:t>สรุปผลการศึกษา</w:t>
@@ -14422,12 +14421,21 @@
         <w:ind w:left="284" w:firstLine="425"/>
         <w:jc w:val="thaiDistribute"/>
         <w:rPr>
+          <w:rFonts w:ascii="TH Sarabun New" w:hAnsi="TH Sarabun New" w:cs="TH Sarabun New"/>
+          <w:color w:val="00B050"/>
+          <w:sz w:val="28"/>
+          <w:cs/>
+        </w:rPr>
+      </w:pPr>
+      <w:r>
+        <w:rPr>
           <w:rFonts w:ascii="TH Sarabun New" w:hAnsi="TH Sarabun New" w:cs="TH Sarabun New" w:hint="cs"/>
           <w:color w:val="00B050"/>
           <w:sz w:val="28"/>
           <w:cs/>
         </w:rPr>
-      </w:pPr>
+        <w:t>จากการศึกษาความเป็นไปได้</w:t>
+      </w:r>
       <w:r>
         <w:rPr>
           <w:rFonts w:ascii="TH Sarabun New" w:hAnsi="TH Sarabun New" w:cs="TH Sarabun New" w:hint="cs"/>
@@ -14435,7 +14443,7 @@
           <w:sz w:val="28"/>
           <w:cs/>
         </w:rPr>
-        <w:t>จากการศึกษาความเป็นไปได้</w:t>
+        <w:t>ทั้งสามด้านคือ ด้านเทคนิค ด้านเศรษฐกิจ และด้านองค์กร ของ</w:t>
       </w:r>
       <w:r>
         <w:rPr>
@@ -14444,7 +14452,7 @@
           <w:sz w:val="28"/>
           <w:cs/>
         </w:rPr>
-        <w:t>ทั้งสามด้านคือ ด้านเทคนิค ด้านเศรษฐกิจ และด้านองค์กร ของ</w:t>
+        <w:t>ระบบบริหารจัดการศูนย์ออกกำลังกาย</w:t>
       </w:r>
       <w:r>
         <w:rPr>
@@ -14453,7 +14461,7 @@
           <w:sz w:val="28"/>
           <w:cs/>
         </w:rPr>
-        <w:t>ระบบบริหารจัดการศูนย์ออกกำลังกาย</w:t>
+        <w:t xml:space="preserve"> </w:t>
       </w:r>
       <w:r>
         <w:rPr>
@@ -14462,7 +14470,7 @@
           <w:sz w:val="28"/>
           <w:cs/>
         </w:rPr>
-        <w:t xml:space="preserve"> มีความเห็นว่า</w:t>
+        <w:t>โดยรวมแล้วมีความเสี่ยงอยู่</w:t>
       </w:r>
       <w:r>
         <w:rPr>
@@ -14471,7 +14479,7 @@
           <w:sz w:val="28"/>
           <w:cs/>
         </w:rPr>
-        <w:t>ควรดำเนินการ</w:t>
+        <w:t>ในระดับปานกลาง ถึงแม้ว่าความเป็นไปได้ด้านเทคนิค จะมีความเสี่ยงอยู่ในระดับสูง แต่การพัฒนาระบบใหม่สามารถแก้ปัญหาระบบงานเดิมได้ กล่าวคือ ระบบงานใหม่ถูกพัฒนาในลักษณะเว็</w:t>
       </w:r>
       <w:r>
         <w:rPr>
@@ -14480,8 +14488,9 @@
           <w:sz w:val="28"/>
           <w:cs/>
         </w:rPr>
-        <w:t>พัฒนา</w:t>
-      </w:r>
+        <w:t>บ</w:t>
+      </w:r>
+      <w:proofErr w:type="spellStart"/>
       <w:r>
         <w:rPr>
           <w:rFonts w:ascii="TH Sarabun New" w:hAnsi="TH Sarabun New" w:cs="TH Sarabun New" w:hint="cs"/>
@@ -14489,8 +14498,9 @@
           <w:sz w:val="28"/>
           <w:cs/>
         </w:rPr>
-        <w:t xml:space="preserve"> เพราะว่ามีความคุ้มค่าในการลงทุน </w:t>
-      </w:r>
+        <w:t>แอป</w:t>
+      </w:r>
+      <w:proofErr w:type="spellEnd"/>
       <w:r>
         <w:rPr>
           <w:rFonts w:ascii="TH Sarabun New" w:hAnsi="TH Sarabun New" w:cs="TH Sarabun New" w:hint="cs"/>
@@ -14498,8 +14508,9 @@
           <w:sz w:val="28"/>
           <w:cs/>
         </w:rPr>
-        <w:t xml:space="preserve">ระบบสามารถตอบสนองต่อความต้องการของลูกค้าได้อย่างแท้จริง </w:t>
-      </w:r>
+        <w:t>พลิ</w:t>
+      </w:r>
+      <w:proofErr w:type="spellStart"/>
       <w:r>
         <w:rPr>
           <w:rFonts w:ascii="TH Sarabun New" w:hAnsi="TH Sarabun New" w:cs="TH Sarabun New" w:hint="cs"/>
@@ -14507,8 +14518,9 @@
           <w:sz w:val="28"/>
           <w:cs/>
         </w:rPr>
-        <w:t>โดยที่ระบบสามารถเพิ่มผลผลิต กล่าวคือสามารถรองรับการ</w:t>
-      </w:r>
+        <w:t>เค</w:t>
+      </w:r>
+      <w:proofErr w:type="spellEnd"/>
       <w:r>
         <w:rPr>
           <w:rFonts w:ascii="TH Sarabun New" w:hAnsi="TH Sarabun New" w:cs="TH Sarabun New" w:hint="cs"/>
@@ -14516,7 +14528,7 @@
           <w:sz w:val="28"/>
           <w:cs/>
         </w:rPr>
-        <w:t xml:space="preserve">ให้บริการแก่ลูกค้าที่มีแนวโน้มเพิ่มขึ้นต่อไปในอนาคต </w:t>
+        <w:t>ชันด้วย</w:t>
       </w:r>
       <w:r>
         <w:rPr>
@@ -14525,7 +14537,15 @@
           <w:sz w:val="28"/>
           <w:cs/>
         </w:rPr>
-        <w:t xml:space="preserve">ในขณะเดียวกันระบบยังคงทำงานได้ตามลักษณะการทำงานเดิม และสามารถเพิ่มประสิทธิภาพในการทำงาน ในด้านการวางแผน </w:t>
+        <w:t>เทคโนโลยีมาตรฐาน</w:t>
+      </w:r>
+      <w:r>
+        <w:rPr>
+          <w:rFonts w:ascii="TH Sarabun New" w:hAnsi="TH Sarabun New" w:cs="TH Sarabun New"/>
+          <w:color w:val="00B050"/>
+          <w:sz w:val="28"/>
+        </w:rPr>
+        <w:t xml:space="preserve"> </w:t>
       </w:r>
       <w:r>
         <w:rPr>
@@ -14534,7 +14554,7 @@
           <w:sz w:val="28"/>
           <w:cs/>
         </w:rPr>
-        <w:t>และ</w:t>
+        <w:t>ทำให้ระบบ</w:t>
       </w:r>
       <w:r>
         <w:rPr>
@@ -14543,28 +14563,392 @@
           <w:sz w:val="28"/>
           <w:cs/>
         </w:rPr>
-        <w:t>การตัดสินใจได้อีกด้วย</w:t>
+        <w:t>มี</w:t>
+      </w:r>
+      <w:r>
+        <w:rPr>
+          <w:rFonts w:ascii="TH Sarabun New" w:hAnsi="TH Sarabun New" w:cs="TH Sarabun New" w:hint="cs"/>
+          <w:color w:val="00B050"/>
+          <w:sz w:val="28"/>
+          <w:cs/>
+        </w:rPr>
+        <w:t>ขั้นตอนการทำงาน</w:t>
+      </w:r>
+      <w:r>
+        <w:rPr>
+          <w:rFonts w:ascii="TH Sarabun New" w:hAnsi="TH Sarabun New" w:cs="TH Sarabun New" w:hint="cs"/>
+          <w:color w:val="00B050"/>
+          <w:sz w:val="28"/>
+          <w:cs/>
+        </w:rPr>
+        <w:t xml:space="preserve">ที่ง่าย </w:t>
+      </w:r>
+      <w:r>
+        <w:rPr>
+          <w:rFonts w:ascii="TH Sarabun New" w:hAnsi="TH Sarabun New" w:cs="TH Sarabun New" w:hint="cs"/>
+          <w:color w:val="00B050"/>
+          <w:sz w:val="28"/>
+          <w:cs/>
+        </w:rPr>
+        <w:t>ไม่</w:t>
+      </w:r>
+      <w:r>
+        <w:rPr>
+          <w:rFonts w:ascii="TH Sarabun New" w:hAnsi="TH Sarabun New" w:cs="TH Sarabun New" w:hint="cs"/>
+          <w:color w:val="00B050"/>
+          <w:sz w:val="28"/>
+          <w:cs/>
+        </w:rPr>
+        <w:t>ซับซ้อน แม้ว่าบุคคลากรขององค์กรที่</w:t>
+      </w:r>
+      <w:r>
+        <w:rPr>
+          <w:rFonts w:ascii="TH Sarabun New" w:hAnsi="TH Sarabun New" w:cs="TH Sarabun New" w:hint="cs"/>
+          <w:color w:val="00B050"/>
+          <w:sz w:val="28"/>
+          <w:cs/>
+        </w:rPr>
+        <w:t>ไ</w:t>
+      </w:r>
+      <w:bookmarkStart w:id="90" w:name="_GoBack"/>
+      <w:bookmarkEnd w:id="90"/>
+      <w:r>
+        <w:rPr>
+          <w:rFonts w:ascii="TH Sarabun New" w:hAnsi="TH Sarabun New" w:cs="TH Sarabun New" w:hint="cs"/>
+          <w:color w:val="00B050"/>
+          <w:sz w:val="28"/>
+          <w:cs/>
+        </w:rPr>
+        <w:t>ม่มีความเชี่ยวชาญหรือคุ้นเคยกับเทคโนโลยี ก็สามารถเรียนรู้และเข้าใจวิธีการใช้งานของระบบ</w:t>
+      </w:r>
+      <w:r>
+        <w:rPr>
+          <w:rFonts w:ascii="TH Sarabun New" w:hAnsi="TH Sarabun New" w:cs="TH Sarabun New" w:hint="cs"/>
+          <w:color w:val="00B050"/>
+          <w:sz w:val="28"/>
+          <w:cs/>
+        </w:rPr>
+        <w:t>ได้</w:t>
+      </w:r>
+      <w:r>
+        <w:rPr>
+          <w:rFonts w:ascii="TH Sarabun New" w:hAnsi="TH Sarabun New" w:cs="TH Sarabun New" w:hint="cs"/>
+          <w:color w:val="00B050"/>
+          <w:sz w:val="28"/>
+          <w:cs/>
+        </w:rPr>
+        <w:t>ด้วยตัวเอง</w:t>
+      </w:r>
+      <w:r>
+        <w:rPr>
+          <w:rFonts w:ascii="TH Sarabun New" w:hAnsi="TH Sarabun New" w:cs="TH Sarabun New"/>
+          <w:color w:val="00B050"/>
+          <w:sz w:val="28"/>
+        </w:rPr>
+        <w:t xml:space="preserve"> </w:t>
+      </w:r>
+      <w:r>
+        <w:rPr>
+          <w:rFonts w:ascii="TH Sarabun New" w:hAnsi="TH Sarabun New" w:cs="TH Sarabun New" w:hint="cs"/>
+          <w:color w:val="00B050"/>
+          <w:sz w:val="28"/>
+          <w:cs/>
+        </w:rPr>
+        <w:t xml:space="preserve">ในขณะที่ความเป็นไปได้ด้านเศรษฐศาสตร์ ความเสี่ยงอยู่ในระดับต่ำ </w:t>
+      </w:r>
+      <w:r>
+        <w:rPr>
+          <w:rFonts w:ascii="TH Sarabun New" w:hAnsi="TH Sarabun New" w:cs="TH Sarabun New" w:hint="cs"/>
+          <w:color w:val="00B050"/>
+          <w:sz w:val="28"/>
+          <w:cs/>
+        </w:rPr>
+        <w:t xml:space="preserve">โดยผลจากการวิเคราะห์ มีผลตอบแทนที่ได้รับจากการลงทุนในอัตราร้อยละ </w:t>
+      </w:r>
+      <w:r>
+        <w:rPr>
+          <w:rFonts w:ascii="TH Sarabun New" w:hAnsi="TH Sarabun New" w:cs="TH Sarabun New"/>
+          <w:color w:val="00B050"/>
+          <w:sz w:val="28"/>
+        </w:rPr>
+        <w:t xml:space="preserve">1.63 </w:t>
+      </w:r>
+      <w:r>
+        <w:rPr>
+          <w:rFonts w:ascii="TH Sarabun New" w:hAnsi="TH Sarabun New" w:cs="TH Sarabun New" w:hint="cs"/>
+          <w:color w:val="00B050"/>
+          <w:sz w:val="28"/>
+          <w:cs/>
+        </w:rPr>
+        <w:t xml:space="preserve">หรือ </w:t>
+      </w:r>
+      <w:r>
+        <w:rPr>
+          <w:rFonts w:ascii="TH Sarabun New" w:hAnsi="TH Sarabun New" w:cs="TH Sarabun New"/>
+          <w:color w:val="00B050"/>
+          <w:sz w:val="28"/>
+        </w:rPr>
+        <w:t xml:space="preserve">163% </w:t>
+      </w:r>
+      <w:r>
+        <w:rPr>
+          <w:rFonts w:ascii="TH Sarabun New" w:hAnsi="TH Sarabun New" w:cs="TH Sarabun New" w:hint="cs"/>
+          <w:color w:val="00B050"/>
+          <w:sz w:val="28"/>
+          <w:cs/>
+        </w:rPr>
+        <w:t xml:space="preserve">ซึ่งสามารถคืนทุนได้ภายใน </w:t>
+      </w:r>
+      <w:r>
+        <w:rPr>
+          <w:rFonts w:ascii="TH Sarabun New" w:hAnsi="TH Sarabun New" w:cs="TH Sarabun New"/>
+          <w:color w:val="00B050"/>
+          <w:sz w:val="28"/>
+        </w:rPr>
+        <w:t xml:space="preserve">1 </w:t>
+      </w:r>
+      <w:r>
+        <w:rPr>
+          <w:rFonts w:ascii="TH Sarabun New" w:hAnsi="TH Sarabun New" w:cs="TH Sarabun New" w:hint="cs"/>
+          <w:color w:val="00B050"/>
+          <w:sz w:val="28"/>
+          <w:cs/>
+        </w:rPr>
+        <w:t xml:space="preserve">ปี </w:t>
+      </w:r>
+      <w:r>
+        <w:rPr>
+          <w:rFonts w:ascii="TH Sarabun New" w:hAnsi="TH Sarabun New" w:cs="TH Sarabun New" w:hint="cs"/>
+          <w:color w:val="00B050"/>
+          <w:sz w:val="28"/>
+          <w:cs/>
+        </w:rPr>
+        <w:t>ซึ่งเป็นความคุ้มค่าในการลงทุน โดยระบบงาน</w:t>
+      </w:r>
+      <w:r>
+        <w:rPr>
+          <w:rFonts w:ascii="TH Sarabun New" w:hAnsi="TH Sarabun New" w:cs="TH Sarabun New" w:hint="cs"/>
+          <w:color w:val="00B050"/>
+          <w:sz w:val="28"/>
+          <w:cs/>
+        </w:rPr>
+        <w:t>ใหม่ที่</w:t>
+      </w:r>
+      <w:r>
+        <w:rPr>
+          <w:rFonts w:ascii="TH Sarabun New" w:hAnsi="TH Sarabun New" w:cs="TH Sarabun New" w:hint="cs"/>
+          <w:color w:val="00B050"/>
+          <w:sz w:val="28"/>
+          <w:cs/>
+        </w:rPr>
+        <w:t>พัฒนา</w:t>
+      </w:r>
+      <w:r>
+        <w:rPr>
+          <w:rFonts w:ascii="TH Sarabun New" w:hAnsi="TH Sarabun New" w:cs="TH Sarabun New" w:hint="cs"/>
+          <w:color w:val="00B050"/>
+          <w:sz w:val="28"/>
+          <w:cs/>
+        </w:rPr>
+        <w:t xml:space="preserve">จะช่วยลดความผิดของการนำเข้าข้อมูล และเพิ่มความเร็วในการประมวลผลข้อมูลนำเข้า เพื่อรองรับการให้บริการลูกค้าที่มีแนวโน้มจะเพิ่มขึ้นในอนาคต ทำให้เกิดการเพิ่มยอดขาย และลดต้นทุนในการดำเนินงานของระบบงานเดิม </w:t>
+      </w:r>
+      <w:r>
+        <w:rPr>
+          <w:rFonts w:ascii="TH Sarabun New" w:hAnsi="TH Sarabun New" w:cs="TH Sarabun New" w:hint="cs"/>
+          <w:color w:val="00B050"/>
+          <w:sz w:val="28"/>
+          <w:cs/>
+        </w:rPr>
+        <w:t>สุดท้าย</w:t>
+      </w:r>
+      <w:r>
+        <w:rPr>
+          <w:rFonts w:ascii="TH Sarabun New" w:hAnsi="TH Sarabun New" w:cs="TH Sarabun New" w:hint="cs"/>
+          <w:color w:val="00B050"/>
+          <w:sz w:val="28"/>
+          <w:cs/>
+        </w:rPr>
+        <w:t xml:space="preserve">ความเป็นไปได้ด้านองค์กร มีการประเมินความเสี่ยงอยู่ในระดับต่ำ กล่าวคือ </w:t>
+      </w:r>
+      <w:r>
+        <w:rPr>
+          <w:rFonts w:ascii="TH Sarabun New" w:hAnsi="TH Sarabun New" w:cs="TH Sarabun New" w:hint="cs"/>
+          <w:color w:val="00B050"/>
+          <w:sz w:val="28"/>
+          <w:cs/>
+        </w:rPr>
+        <w:t>ระบบสามารถตอบสนองต่อความต้องการได้อย่างแท้จริง</w:t>
+      </w:r>
+      <w:r>
+        <w:rPr>
+          <w:rFonts w:ascii="TH Sarabun New" w:hAnsi="TH Sarabun New" w:cs="TH Sarabun New" w:hint="cs"/>
+          <w:color w:val="00B050"/>
+          <w:sz w:val="28"/>
+          <w:cs/>
+        </w:rPr>
+        <w:t xml:space="preserve"> </w:t>
+      </w:r>
+      <w:r>
+        <w:rPr>
+          <w:rFonts w:ascii="TH Sarabun New" w:hAnsi="TH Sarabun New" w:cs="TH Sarabun New" w:hint="cs"/>
+          <w:color w:val="00B050"/>
+          <w:sz w:val="28"/>
+          <w:cs/>
+        </w:rPr>
+        <w:t>ในขณะเดียวกันระบบยังคงทำงานได้ตามลักษณะการทำงานเดิม และสามารถเพิ่มประสิท</w:t>
+      </w:r>
+      <w:r>
+        <w:rPr>
+          <w:rFonts w:ascii="TH Sarabun New" w:hAnsi="TH Sarabun New" w:cs="TH Sarabun New" w:hint="cs"/>
+          <w:color w:val="00B050"/>
+          <w:sz w:val="28"/>
+          <w:cs/>
+        </w:rPr>
+        <w:t>ธิภาพใน</w:t>
+      </w:r>
+      <w:r>
+        <w:rPr>
+          <w:rFonts w:ascii="TH Sarabun New" w:hAnsi="TH Sarabun New" w:cs="TH Sarabun New" w:hint="cs"/>
+          <w:color w:val="00B050"/>
+          <w:sz w:val="28"/>
+          <w:cs/>
+        </w:rPr>
+        <w:lastRenderedPageBreak/>
+        <w:t>การทำงาน ในด้านการวางแผน</w:t>
+      </w:r>
+      <w:r>
+        <w:rPr>
+          <w:rFonts w:ascii="TH Sarabun New" w:hAnsi="TH Sarabun New" w:cs="TH Sarabun New" w:hint="cs"/>
+          <w:color w:val="00B050"/>
+          <w:sz w:val="28"/>
+          <w:cs/>
+        </w:rPr>
+        <w:t>และการตัดสินใจ</w:t>
+      </w:r>
+      <w:r>
+        <w:rPr>
+          <w:rFonts w:ascii="TH Sarabun New" w:hAnsi="TH Sarabun New" w:cs="TH Sarabun New" w:hint="cs"/>
+          <w:color w:val="00B050"/>
+          <w:sz w:val="28"/>
+          <w:cs/>
+        </w:rPr>
+        <w:t xml:space="preserve"> โดยมีระยะเวลาการดำเนินงานในโครงการพัฒนาระบบใหม่ประมาณ </w:t>
+      </w:r>
+      <w:r>
+        <w:rPr>
+          <w:rFonts w:ascii="TH Sarabun New" w:hAnsi="TH Sarabun New" w:cs="TH Sarabun New"/>
+          <w:color w:val="00B050"/>
+          <w:sz w:val="28"/>
+        </w:rPr>
+        <w:t xml:space="preserve">5 </w:t>
+      </w:r>
+      <w:r>
+        <w:rPr>
+          <w:rFonts w:ascii="TH Sarabun New" w:hAnsi="TH Sarabun New" w:cs="TH Sarabun New" w:hint="cs"/>
+          <w:color w:val="00B050"/>
+          <w:sz w:val="28"/>
+          <w:cs/>
+        </w:rPr>
+        <w:t>เดือน</w:t>
+      </w:r>
+      <w:r>
+        <w:rPr>
+          <w:rFonts w:ascii="TH Sarabun New" w:hAnsi="TH Sarabun New" w:cs="TH Sarabun New" w:hint="cs"/>
+          <w:color w:val="00B050"/>
+          <w:sz w:val="28"/>
+          <w:cs/>
+        </w:rPr>
+        <w:t xml:space="preserve"> ซึ่งเป็นระยะเวลาที่เหมาะสม</w:t>
+      </w:r>
+      <w:r>
+        <w:rPr>
+          <w:rFonts w:ascii="TH Sarabun New" w:hAnsi="TH Sarabun New" w:cs="TH Sarabun New" w:hint="cs"/>
+          <w:color w:val="00B050"/>
+          <w:sz w:val="28"/>
+          <w:cs/>
+        </w:rPr>
+        <w:t xml:space="preserve"> </w:t>
+      </w:r>
+      <w:r>
+        <w:rPr>
+          <w:rFonts w:ascii="TH Sarabun New" w:hAnsi="TH Sarabun New" w:cs="TH Sarabun New" w:hint="cs"/>
+          <w:color w:val="00B050"/>
+          <w:sz w:val="28"/>
+          <w:cs/>
+        </w:rPr>
+        <w:t>รองรับความต้องการของ</w:t>
+      </w:r>
+      <w:r>
+        <w:rPr>
+          <w:rFonts w:ascii="TH Sarabun New" w:hAnsi="TH Sarabun New" w:cs="TH Sarabun New" w:hint="cs"/>
+          <w:color w:val="00B050"/>
+          <w:sz w:val="28"/>
+          <w:cs/>
+        </w:rPr>
+        <w:t>องค์กร</w:t>
+      </w:r>
+      <w:r>
+        <w:rPr>
+          <w:rFonts w:ascii="TH Sarabun New" w:hAnsi="TH Sarabun New" w:cs="TH Sarabun New" w:hint="cs"/>
+          <w:color w:val="00B050"/>
+          <w:sz w:val="28"/>
+          <w:cs/>
+        </w:rPr>
+        <w:t>ที่ต้องการใช้งานระบบอย่างรวดเร็ว</w:t>
+      </w:r>
+      <w:r>
+        <w:rPr>
+          <w:rFonts w:ascii="TH Sarabun New" w:hAnsi="TH Sarabun New" w:cs="TH Sarabun New" w:hint="cs"/>
+          <w:b/>
+          <w:bCs/>
+          <w:color w:val="00B050"/>
+          <w:sz w:val="28"/>
+          <w:cs/>
+        </w:rPr>
+        <w:t xml:space="preserve"> </w:t>
+      </w:r>
+      <w:r>
+        <w:rPr>
+          <w:rFonts w:ascii="TH Sarabun New" w:hAnsi="TH Sarabun New" w:cs="TH Sarabun New" w:hint="cs"/>
+          <w:color w:val="00B050"/>
+          <w:sz w:val="28"/>
+          <w:cs/>
+        </w:rPr>
+        <w:t>ดังนั้นสรุปได้ว่า โครงการระบบบริหารจัดการศูนย์ออกกำลังกาย</w:t>
+      </w:r>
+      <w:r>
+        <w:rPr>
+          <w:rFonts w:ascii="TH Sarabun New" w:hAnsi="TH Sarabun New" w:cs="TH Sarabun New" w:hint="cs"/>
+          <w:color w:val="00B050"/>
+          <w:sz w:val="28"/>
+          <w:cs/>
+        </w:rPr>
+        <w:t>ควรดำเนินการ</w:t>
+      </w:r>
+      <w:r>
+        <w:rPr>
+          <w:rFonts w:ascii="TH Sarabun New" w:hAnsi="TH Sarabun New" w:cs="TH Sarabun New" w:hint="cs"/>
+          <w:color w:val="00B050"/>
+          <w:sz w:val="28"/>
+          <w:cs/>
+        </w:rPr>
+        <w:t>พัฒนา</w:t>
+      </w:r>
+      <w:r>
+        <w:rPr>
+          <w:rFonts w:ascii="TH Sarabun New" w:hAnsi="TH Sarabun New" w:cs="TH Sarabun New" w:hint="cs"/>
+          <w:color w:val="00B050"/>
+          <w:sz w:val="28"/>
+          <w:cs/>
+        </w:rPr>
+        <w:t xml:space="preserve"> </w:t>
       </w:r>
     </w:p>
     <w:p/>
     <w:p/>
+    <w:bookmarkEnd w:id="13"/>
+    <w:bookmarkEnd w:id="14"/>
     <w:p/>
-    <w:p/>
-    <w:p/>
-    <w:p/>
-    <w:p/>
-    <w:p/>
-    <w:p/>
-    <w:p/>
-    <w:p/>
-    <w:p/>
-    <w:p/>
-    <w:p>
-      <w:bookmarkStart w:id="90" w:name="_GoBack"/>
-      <w:bookmarkEnd w:id="13"/>
-      <w:bookmarkEnd w:id="14"/>
-      <w:bookmarkEnd w:id="90"/>
-    </w:p>
     <w:sectPr>
       <w:headerReference w:type="default" r:id="rId10"/>
       <w:footerReference w:type="default" r:id="rId11"/>
@@ -22341,7 +22725,7 @@
 </file>
 
 <file path=customXml/itemProps1.xml><?xml version="1.0" encoding="utf-8"?>
-<ds:datastoreItem xmlns:ds="http://schemas.openxmlformats.org/officeDocument/2006/customXml" ds:itemID="{2074B80B-C60F-4E1C-8FBD-798061638046}">
+<ds:datastoreItem xmlns:ds="http://schemas.openxmlformats.org/officeDocument/2006/customXml" ds:itemID="{D15B7848-0436-48BB-AE7B-151530E2364D}">
   <ds:schemaRefs>
     <ds:schemaRef ds:uri="http://schemas.openxmlformats.org/officeDocument/2006/bibliography"/>
   </ds:schemaRefs>

</xml_diff>